<commit_message>
added some customer perspective
</commit_message>
<xml_diff>
--- a/ash_p.docx
+++ b/ash_p.docx
@@ -1,105 +1,391 @@
 
 <file path=word/document.xml><?xml version="1.0" encoding="utf-8"?>
-<w:document xmlns:ve="http://schemas.openxmlformats.org/markup-compatibility/2006" xmlns:o="urn:schemas-microsoft-com:office:office" xmlns:r="http://schemas.openxmlformats.org/officeDocument/2006/relationships" xmlns:m="http://schemas.openxmlformats.org/officeDocument/2006/math" xmlns:v="urn:schemas-microsoft-com:vml" xmlns:wp="http://schemas.openxmlformats.org/drawingml/2006/wordprocessingDrawing" xmlns:w10="urn:schemas-microsoft-com:office:word" xmlns:w="http://schemas.openxmlformats.org/wordprocessingml/2006/main" xmlns:wne="http://schemas.microsoft.com/office/word/2006/wordml">
+<w:document xmlns:wpc="http://schemas.microsoft.com/office/word/2010/wordprocessingCanvas" xmlns:cx="http://schemas.microsoft.com/office/drawing/2014/chartex" xmlns:mc="http://schemas.openxmlformats.org/markup-compatibility/2006" xmlns:o="urn:schemas-microsoft-com:office:office" xmlns:r="http://schemas.openxmlformats.org/officeDocument/2006/relationships" xmlns:m="http://schemas.openxmlformats.org/officeDocument/2006/math" xmlns:v="urn:schemas-microsoft-com:vml" xmlns:wp14="http://schemas.microsoft.com/office/word/2010/wordprocessingDrawing" xmlns:wp="http://schemas.openxmlformats.org/drawingml/2006/wordprocessingDrawing" xmlns:w10="urn:schemas-microsoft-com:office:word" xmlns:w="http://schemas.openxmlformats.org/wordprocessingml/2006/main" xmlns:w14="http://schemas.microsoft.com/office/word/2010/wordml" xmlns:w15="http://schemas.microsoft.com/office/word/2012/wordml" xmlns:w16se="http://schemas.microsoft.com/office/word/2015/wordml/symex" xmlns:wpg="http://schemas.microsoft.com/office/word/2010/wordprocessingGroup" xmlns:wpi="http://schemas.microsoft.com/office/word/2010/wordprocessingInk" xmlns:wne="http://schemas.microsoft.com/office/word/2006/wordml" xmlns:wps="http://schemas.microsoft.com/office/word/2010/wordprocessingShape" mc:Ignorable="w14 w15 w16se wp14">
   <w:body>
     <w:p>
       <w:pPr>
-        <w:pStyle w:val="normal0"/>
+        <w:pStyle w:val="Normal1"/>
+        <w:spacing w:line="360" w:lineRule="auto"/>
         <w:ind w:hanging="360"/>
         <w:rPr>
+          <w:rFonts w:ascii="Times New Roman" w:hAnsi="Times New Roman" w:cs="Times New Roman"/>
           <w:b/>
-        </w:rPr>
-      </w:pPr>
-      <w:r>
-        <w:rPr>
+          <w:sz w:val="24"/>
+          <w:szCs w:val="24"/>
+        </w:rPr>
+      </w:pPr>
+      <w:r>
+        <w:rPr>
+          <w:rFonts w:ascii="Times New Roman" w:hAnsi="Times New Roman" w:cs="Times New Roman"/>
           <w:b/>
+          <w:sz w:val="24"/>
+          <w:szCs w:val="24"/>
         </w:rPr>
         <w:t>Customer’s perspective</w:t>
       </w:r>
     </w:p>
     <w:p>
       <w:pPr>
-        <w:pStyle w:val="normal0"/>
+        <w:pStyle w:val="Normal1"/>
+        <w:spacing w:line="360" w:lineRule="auto"/>
         <w:ind w:left="-360" w:right="-630"/>
-      </w:pPr>
-      <w:r>
+        <w:rPr>
+          <w:rFonts w:ascii="Times New Roman" w:hAnsi="Times New Roman" w:cs="Times New Roman"/>
+          <w:sz w:val="24"/>
+          <w:szCs w:val="24"/>
+        </w:rPr>
+      </w:pPr>
+      <w:r>
+        <w:rPr>
+          <w:rFonts w:ascii="Times New Roman" w:hAnsi="Times New Roman" w:cs="Times New Roman"/>
+          <w:sz w:val="24"/>
+          <w:szCs w:val="24"/>
+        </w:rPr>
         <w:tab/>
       </w:r>
       <w:r>
-        <w:t>On the basis of existing systems mentioned above, the customer had positive perspective towards the system. He mentioned how the traffic violence was increasing at an exponential pace and was going out of control with only manual observation.</w:t>
+        <w:rPr>
+          <w:rFonts w:ascii="Times New Roman" w:hAnsi="Times New Roman" w:cs="Times New Roman"/>
+          <w:sz w:val="24"/>
+          <w:szCs w:val="24"/>
+        </w:rPr>
+        <w:t xml:space="preserve">Our customer was Traffic Head from Traffic Police, </w:t>
+      </w:r>
+      <w:proofErr w:type="spellStart"/>
+      <w:r>
+        <w:rPr>
+          <w:rFonts w:ascii="Times New Roman" w:hAnsi="Times New Roman" w:cs="Times New Roman"/>
+          <w:sz w:val="24"/>
+          <w:szCs w:val="24"/>
+        </w:rPr>
+        <w:t>Satdobato</w:t>
+      </w:r>
+      <w:proofErr w:type="spellEnd"/>
+      <w:r>
+        <w:rPr>
+          <w:rFonts w:ascii="Times New Roman" w:hAnsi="Times New Roman" w:cs="Times New Roman"/>
+          <w:sz w:val="24"/>
+          <w:szCs w:val="24"/>
+        </w:rPr>
+        <w:t xml:space="preserve">. </w:t>
+      </w:r>
+      <w:r>
+        <w:rPr>
+          <w:rFonts w:ascii="Times New Roman" w:hAnsi="Times New Roman" w:cs="Times New Roman"/>
+          <w:sz w:val="24"/>
+          <w:szCs w:val="24"/>
+        </w:rPr>
+        <w:t>On the basis of existing systems mentioned above, the customer had</w:t>
+      </w:r>
+      <w:r>
+        <w:rPr>
+          <w:rFonts w:ascii="Times New Roman" w:hAnsi="Times New Roman" w:cs="Times New Roman"/>
+          <w:sz w:val="24"/>
+          <w:szCs w:val="24"/>
+        </w:rPr>
+        <w:t xml:space="preserve"> an overall</w:t>
+      </w:r>
+      <w:r>
+        <w:rPr>
+          <w:rFonts w:ascii="Times New Roman" w:hAnsi="Times New Roman" w:cs="Times New Roman"/>
+          <w:sz w:val="24"/>
+          <w:szCs w:val="24"/>
+        </w:rPr>
+        <w:t xml:space="preserve"> positive perspective towards the system. </w:t>
+      </w:r>
+      <w:r>
+        <w:rPr>
+          <w:rFonts w:ascii="Times New Roman" w:hAnsi="Times New Roman" w:cs="Times New Roman"/>
+          <w:sz w:val="24"/>
+          <w:szCs w:val="24"/>
+        </w:rPr>
+        <w:t>He highlighted following points:</w:t>
       </w:r>
     </w:p>
     <w:p>
       <w:pPr>
-        <w:pStyle w:val="normal0"/>
-        <w:ind w:left="-360" w:right="-630"/>
-      </w:pPr>
+        <w:pStyle w:val="Normal1"/>
+        <w:numPr>
+          <w:ilvl w:val="0"/>
+          <w:numId w:val="2"/>
+        </w:numPr>
+        <w:spacing w:line="360" w:lineRule="auto"/>
+        <w:ind w:right="-630"/>
+        <w:rPr>
+          <w:rFonts w:ascii="Times New Roman" w:hAnsi="Times New Roman" w:cs="Times New Roman"/>
+          <w:sz w:val="24"/>
+          <w:szCs w:val="24"/>
+        </w:rPr>
+      </w:pPr>
+      <w:r>
+        <w:rPr>
+          <w:rFonts w:ascii="Times New Roman" w:hAnsi="Times New Roman" w:cs="Times New Roman"/>
+          <w:sz w:val="24"/>
+          <w:szCs w:val="24"/>
+        </w:rPr>
+        <w:t>There is no any prevailing system and has been none attempts to computerize the traffic rule violation.</w:t>
+      </w:r>
     </w:p>
     <w:p>
       <w:pPr>
-        <w:pStyle w:val="normal0"/>
-        <w:ind w:left="-360" w:right="-630"/>
-      </w:pPr>
-      <w:r>
-        <w:rPr>
-          <w:b/>
-        </w:rPr>
-        <w:t xml:space="preserve">Observation </w:t>
-      </w:r>
-      <w:r>
-        <w:rPr>
-          <w:b/>
-        </w:rPr>
-        <w:t>of existing or similar system</w:t>
+        <w:pStyle w:val="Normal1"/>
+        <w:numPr>
+          <w:ilvl w:val="0"/>
+          <w:numId w:val="2"/>
+        </w:numPr>
+        <w:spacing w:line="360" w:lineRule="auto"/>
+        <w:ind w:right="-630"/>
+        <w:rPr>
+          <w:rFonts w:ascii="Times New Roman" w:hAnsi="Times New Roman" w:cs="Times New Roman"/>
+          <w:sz w:val="24"/>
+          <w:szCs w:val="24"/>
+        </w:rPr>
+      </w:pPr>
+      <w:r>
+        <w:rPr>
+          <w:rFonts w:ascii="Times New Roman" w:hAnsi="Times New Roman" w:cs="Times New Roman"/>
+          <w:sz w:val="24"/>
+          <w:szCs w:val="24"/>
+        </w:rPr>
+        <w:t>When a misunderstanding takes place in between driver (referred to both motorists and motorcyclists), the current system of showing CCTV footage proof is both tedious and time consuming.</w:t>
       </w:r>
     </w:p>
     <w:p>
       <w:pPr>
-        <w:pStyle w:val="normal0"/>
+        <w:pStyle w:val="Normal1"/>
+        <w:numPr>
+          <w:ilvl w:val="0"/>
+          <w:numId w:val="2"/>
+        </w:numPr>
+        <w:spacing w:line="360" w:lineRule="auto"/>
+        <w:ind w:right="-630"/>
+        <w:rPr>
+          <w:rFonts w:ascii="Times New Roman" w:hAnsi="Times New Roman" w:cs="Times New Roman"/>
+          <w:sz w:val="24"/>
+          <w:szCs w:val="24"/>
+        </w:rPr>
+      </w:pPr>
+      <w:r>
+        <w:rPr>
+          <w:rFonts w:ascii="Times New Roman" w:hAnsi="Times New Roman" w:cs="Times New Roman"/>
+          <w:sz w:val="24"/>
+          <w:szCs w:val="24"/>
+        </w:rPr>
+        <w:t>He mentioned how the traffic violence was increasing at an exponential pace and was going out of control with only manual</w:t>
+      </w:r>
+      <w:r>
+        <w:rPr>
+          <w:rFonts w:ascii="Times New Roman" w:hAnsi="Times New Roman" w:cs="Times New Roman"/>
+          <w:sz w:val="24"/>
+          <w:szCs w:val="24"/>
+        </w:rPr>
+        <w:t xml:space="preserve"> existing system</w:t>
+      </w:r>
+      <w:r>
+        <w:rPr>
+          <w:rFonts w:ascii="Times New Roman" w:hAnsi="Times New Roman" w:cs="Times New Roman"/>
+          <w:sz w:val="24"/>
+          <w:szCs w:val="24"/>
+        </w:rPr>
+        <w:t>.</w:t>
+      </w:r>
+    </w:p>
+    <w:p>
+      <w:pPr>
+        <w:pStyle w:val="Normal1"/>
+        <w:numPr>
+          <w:ilvl w:val="0"/>
+          <w:numId w:val="2"/>
+        </w:numPr>
+        <w:spacing w:line="360" w:lineRule="auto"/>
+        <w:ind w:right="-630"/>
+        <w:rPr>
+          <w:rFonts w:ascii="Times New Roman" w:hAnsi="Times New Roman" w:cs="Times New Roman"/>
+          <w:sz w:val="24"/>
+          <w:szCs w:val="24"/>
+        </w:rPr>
+      </w:pPr>
+      <w:r>
+        <w:rPr>
+          <w:rFonts w:ascii="Times New Roman" w:hAnsi="Times New Roman" w:cs="Times New Roman"/>
+          <w:sz w:val="24"/>
+          <w:szCs w:val="24"/>
+        </w:rPr>
+        <w:t xml:space="preserve">He highlighted the need for a computerized system </w:t>
+      </w:r>
+      <w:r>
+        <w:rPr>
+          <w:rFonts w:ascii="Times New Roman" w:hAnsi="Times New Roman" w:cs="Times New Roman"/>
+          <w:sz w:val="24"/>
+          <w:szCs w:val="24"/>
+        </w:rPr>
+        <w:t>in traffic violence control as manual detection and fine to individual breaches are close to impossible.</w:t>
+      </w:r>
+    </w:p>
+    <w:p>
+      <w:pPr>
+        <w:pStyle w:val="Normal1"/>
+        <w:numPr>
+          <w:ilvl w:val="0"/>
+          <w:numId w:val="2"/>
+        </w:numPr>
+        <w:spacing w:line="360" w:lineRule="auto"/>
+        <w:ind w:right="-630"/>
+        <w:rPr>
+          <w:rFonts w:ascii="Times New Roman" w:hAnsi="Times New Roman" w:cs="Times New Roman"/>
+          <w:sz w:val="24"/>
+          <w:szCs w:val="24"/>
+        </w:rPr>
+      </w:pPr>
+      <w:r>
+        <w:rPr>
+          <w:rFonts w:ascii="Times New Roman" w:hAnsi="Times New Roman" w:cs="Times New Roman"/>
+          <w:sz w:val="24"/>
+          <w:szCs w:val="24"/>
+        </w:rPr>
+        <w:t xml:space="preserve">He pointed out the lack of enough manpower in the field of traffic control as a whole, </w:t>
+      </w:r>
+      <w:r>
+        <w:rPr>
+          <w:rFonts w:ascii="Times New Roman" w:hAnsi="Times New Roman" w:cs="Times New Roman"/>
+          <w:sz w:val="24"/>
+          <w:szCs w:val="24"/>
+        </w:rPr>
+        <w:t>most of the manpower is centralized towards traffic control than traffic violation monitoring.</w:t>
+      </w:r>
+      <w:bookmarkStart w:id="0" w:name="_GoBack"/>
+      <w:bookmarkEnd w:id="0"/>
+    </w:p>
+    <w:p>
+      <w:pPr>
+        <w:pStyle w:val="Normal1"/>
+        <w:spacing w:line="360" w:lineRule="auto"/>
+        <w:ind w:left="-360" w:right="-630"/>
+        <w:rPr>
+          <w:rFonts w:ascii="Times New Roman" w:hAnsi="Times New Roman" w:cs="Times New Roman"/>
+          <w:sz w:val="24"/>
+          <w:szCs w:val="24"/>
+        </w:rPr>
+      </w:pPr>
+    </w:p>
+    <w:p>
+      <w:pPr>
+        <w:pStyle w:val="Normal1"/>
+        <w:spacing w:line="360" w:lineRule="auto"/>
+        <w:ind w:left="-360" w:right="-630"/>
+        <w:rPr>
+          <w:rFonts w:ascii="Times New Roman" w:hAnsi="Times New Roman" w:cs="Times New Roman"/>
+          <w:sz w:val="24"/>
+          <w:szCs w:val="24"/>
+        </w:rPr>
+      </w:pPr>
+      <w:r>
+        <w:rPr>
+          <w:rFonts w:ascii="Times New Roman" w:hAnsi="Times New Roman" w:cs="Times New Roman"/>
+          <w:b/>
+          <w:sz w:val="24"/>
+          <w:szCs w:val="24"/>
+        </w:rPr>
+        <w:t>Observation of existing or similar system</w:t>
+      </w:r>
+    </w:p>
+    <w:p>
+      <w:pPr>
+        <w:pStyle w:val="Normal1"/>
         <w:numPr>
           <w:ilvl w:val="0"/>
           <w:numId w:val="1"/>
         </w:numPr>
+        <w:spacing w:line="360" w:lineRule="auto"/>
         <w:ind w:left="360" w:right="-630"/>
-      </w:pPr>
-      <w:r>
+        <w:rPr>
+          <w:rFonts w:ascii="Times New Roman" w:hAnsi="Times New Roman" w:cs="Times New Roman"/>
+          <w:sz w:val="24"/>
+          <w:szCs w:val="24"/>
+        </w:rPr>
+      </w:pPr>
+      <w:r>
+        <w:rPr>
+          <w:rFonts w:ascii="Times New Roman" w:hAnsi="Times New Roman" w:cs="Times New Roman"/>
+          <w:sz w:val="24"/>
+          <w:szCs w:val="24"/>
+        </w:rPr>
         <w:t>Table of Comparison</w:t>
       </w:r>
     </w:p>
     <w:p>
       <w:pPr>
-        <w:pStyle w:val="normal0"/>
+        <w:pStyle w:val="Normal1"/>
+        <w:spacing w:line="360" w:lineRule="auto"/>
         <w:ind w:left="360" w:right="-630"/>
-      </w:pPr>
-      <w:r>
+        <w:rPr>
+          <w:rFonts w:ascii="Times New Roman" w:hAnsi="Times New Roman" w:cs="Times New Roman"/>
+          <w:sz w:val="24"/>
+          <w:szCs w:val="24"/>
+        </w:rPr>
+      </w:pPr>
+      <w:r>
+        <w:rPr>
+          <w:rFonts w:ascii="Times New Roman" w:hAnsi="Times New Roman" w:cs="Times New Roman"/>
+          <w:sz w:val="24"/>
+          <w:szCs w:val="24"/>
+        </w:rPr>
         <w:t>Following table lists the table of comparisons of different existing system:</w:t>
       </w:r>
     </w:p>
     <w:p>
       <w:pPr>
-        <w:pStyle w:val="normal0"/>
+        <w:pStyle w:val="Normal1"/>
+        <w:spacing w:line="360" w:lineRule="auto"/>
         <w:ind w:left="360" w:right="-630"/>
+        <w:rPr>
+          <w:rFonts w:ascii="Times New Roman" w:hAnsi="Times New Roman" w:cs="Times New Roman"/>
+          <w:sz w:val="24"/>
+          <w:szCs w:val="24"/>
+        </w:rPr>
       </w:pPr>
     </w:p>
     <w:p>
       <w:pPr>
-        <w:pStyle w:val="normal0"/>
+        <w:pStyle w:val="Normal1"/>
         <w:numPr>
           <w:ilvl w:val="0"/>
           <w:numId w:val="1"/>
         </w:numPr>
+        <w:spacing w:line="360" w:lineRule="auto"/>
         <w:ind w:left="360" w:right="-630"/>
-      </w:pPr>
-      <w:r>
+        <w:rPr>
+          <w:rFonts w:ascii="Times New Roman" w:hAnsi="Times New Roman" w:cs="Times New Roman"/>
+          <w:sz w:val="24"/>
+          <w:szCs w:val="24"/>
+        </w:rPr>
+      </w:pPr>
+      <w:r>
+        <w:rPr>
+          <w:rFonts w:ascii="Times New Roman" w:hAnsi="Times New Roman" w:cs="Times New Roman"/>
+          <w:sz w:val="24"/>
+          <w:szCs w:val="24"/>
+        </w:rPr>
         <w:t>Common system features/functions</w:t>
       </w:r>
     </w:p>
     <w:p>
       <w:pPr>
-        <w:pStyle w:val="normal0"/>
+        <w:pStyle w:val="Normal1"/>
+        <w:spacing w:line="360" w:lineRule="auto"/>
         <w:ind w:right="-630" w:firstLine="360"/>
-      </w:pPr>
-      <w:r>
+        <w:rPr>
+          <w:rFonts w:ascii="Times New Roman" w:hAnsi="Times New Roman" w:cs="Times New Roman"/>
+          <w:sz w:val="24"/>
+          <w:szCs w:val="24"/>
+        </w:rPr>
+      </w:pPr>
+      <w:r>
+        <w:rPr>
+          <w:rFonts w:ascii="Times New Roman" w:hAnsi="Times New Roman" w:cs="Times New Roman"/>
+          <w:sz w:val="24"/>
+          <w:szCs w:val="24"/>
+        </w:rPr>
         <w:t>Following table lists the table of common system features/functions of different system:</w:t>
       </w:r>
     </w:p>
@@ -114,8 +400,8 @@
 </file>
 
 <file path=word/numbering.xml><?xml version="1.0" encoding="utf-8"?>
-<w:numbering xmlns:ve="http://schemas.openxmlformats.org/markup-compatibility/2006" xmlns:o="urn:schemas-microsoft-com:office:office" xmlns:r="http://schemas.openxmlformats.org/officeDocument/2006/relationships" xmlns:m="http://schemas.openxmlformats.org/officeDocument/2006/math" xmlns:v="urn:schemas-microsoft-com:vml" xmlns:wp="http://schemas.openxmlformats.org/drawingml/2006/wordprocessingDrawing" xmlns:w10="urn:schemas-microsoft-com:office:word" xmlns:w="http://schemas.openxmlformats.org/wordprocessingml/2006/main" xmlns:wne="http://schemas.microsoft.com/office/word/2006/wordml">
-  <w:abstractNum w:abstractNumId="0">
+<w:numbering xmlns:wpc="http://schemas.microsoft.com/office/word/2010/wordprocessingCanvas" xmlns:cx="http://schemas.microsoft.com/office/drawing/2014/chartex" xmlns:mc="http://schemas.openxmlformats.org/markup-compatibility/2006" xmlns:o="urn:schemas-microsoft-com:office:office" xmlns:r="http://schemas.openxmlformats.org/officeDocument/2006/relationships" xmlns:m="http://schemas.openxmlformats.org/officeDocument/2006/math" xmlns:v="urn:schemas-microsoft-com:vml" xmlns:wp14="http://schemas.microsoft.com/office/word/2010/wordprocessingDrawing" xmlns:wp="http://schemas.openxmlformats.org/drawingml/2006/wordprocessingDrawing" xmlns:w10="urn:schemas-microsoft-com:office:word" xmlns:w="http://schemas.openxmlformats.org/wordprocessingml/2006/main" xmlns:w14="http://schemas.microsoft.com/office/word/2010/wordml" xmlns:w15="http://schemas.microsoft.com/office/word/2012/wordml" xmlns:w16se="http://schemas.microsoft.com/office/word/2015/wordml/symex" xmlns:wpg="http://schemas.microsoft.com/office/word/2010/wordprocessingGroup" xmlns:wpi="http://schemas.microsoft.com/office/word/2010/wordprocessingInk" xmlns:wne="http://schemas.microsoft.com/office/word/2006/wordml" xmlns:wps="http://schemas.microsoft.com/office/word/2010/wordprocessingShape" mc:Ignorable="w14 w15 w16se wp14">
+  <w:abstractNum w:abstractNumId="0" w15:restartNumberingAfterBreak="0">
     <w:nsid w:val="240B7F5E"/>
     <w:multiLevelType w:val="multilevel"/>
     <w:tmpl w:val="DD524E7A"/>
@@ -228,21 +514,113 @@
       </w:rPr>
     </w:lvl>
   </w:abstractNum>
+  <w:abstractNum w:abstractNumId="1" w15:restartNumberingAfterBreak="0">
+    <w:nsid w:val="2FA34092"/>
+    <w:multiLevelType w:val="hybridMultilevel"/>
+    <w:tmpl w:val="13E2284A"/>
+    <w:lvl w:ilvl="0" w:tplc="CCF8FFB2">
+      <w:start w:val="1"/>
+      <w:numFmt w:val="decimal"/>
+      <w:lvlText w:val="%1."/>
+      <w:lvlJc w:val="left"/>
+      <w:pPr>
+        <w:ind w:left="0" w:hanging="360"/>
+      </w:pPr>
+      <w:rPr>
+        <w:rFonts w:hint="default"/>
+      </w:rPr>
+    </w:lvl>
+    <w:lvl w:ilvl="1" w:tplc="04090019" w:tentative="1">
+      <w:start w:val="1"/>
+      <w:numFmt w:val="lowerLetter"/>
+      <w:lvlText w:val="%2."/>
+      <w:lvlJc w:val="left"/>
+      <w:pPr>
+        <w:ind w:left="720" w:hanging="360"/>
+      </w:pPr>
+    </w:lvl>
+    <w:lvl w:ilvl="2" w:tplc="0409001B" w:tentative="1">
+      <w:start w:val="1"/>
+      <w:numFmt w:val="lowerRoman"/>
+      <w:lvlText w:val="%3."/>
+      <w:lvlJc w:val="right"/>
+      <w:pPr>
+        <w:ind w:left="1440" w:hanging="180"/>
+      </w:pPr>
+    </w:lvl>
+    <w:lvl w:ilvl="3" w:tplc="0409000F" w:tentative="1">
+      <w:start w:val="1"/>
+      <w:numFmt w:val="decimal"/>
+      <w:lvlText w:val="%4."/>
+      <w:lvlJc w:val="left"/>
+      <w:pPr>
+        <w:ind w:left="2160" w:hanging="360"/>
+      </w:pPr>
+    </w:lvl>
+    <w:lvl w:ilvl="4" w:tplc="04090019" w:tentative="1">
+      <w:start w:val="1"/>
+      <w:numFmt w:val="lowerLetter"/>
+      <w:lvlText w:val="%5."/>
+      <w:lvlJc w:val="left"/>
+      <w:pPr>
+        <w:ind w:left="2880" w:hanging="360"/>
+      </w:pPr>
+    </w:lvl>
+    <w:lvl w:ilvl="5" w:tplc="0409001B" w:tentative="1">
+      <w:start w:val="1"/>
+      <w:numFmt w:val="lowerRoman"/>
+      <w:lvlText w:val="%6."/>
+      <w:lvlJc w:val="right"/>
+      <w:pPr>
+        <w:ind w:left="3600" w:hanging="180"/>
+      </w:pPr>
+    </w:lvl>
+    <w:lvl w:ilvl="6" w:tplc="0409000F" w:tentative="1">
+      <w:start w:val="1"/>
+      <w:numFmt w:val="decimal"/>
+      <w:lvlText w:val="%7."/>
+      <w:lvlJc w:val="left"/>
+      <w:pPr>
+        <w:ind w:left="4320" w:hanging="360"/>
+      </w:pPr>
+    </w:lvl>
+    <w:lvl w:ilvl="7" w:tplc="04090019" w:tentative="1">
+      <w:start w:val="1"/>
+      <w:numFmt w:val="lowerLetter"/>
+      <w:lvlText w:val="%8."/>
+      <w:lvlJc w:val="left"/>
+      <w:pPr>
+        <w:ind w:left="5040" w:hanging="360"/>
+      </w:pPr>
+    </w:lvl>
+    <w:lvl w:ilvl="8" w:tplc="0409001B" w:tentative="1">
+      <w:start w:val="1"/>
+      <w:numFmt w:val="lowerRoman"/>
+      <w:lvlText w:val="%9."/>
+      <w:lvlJc w:val="right"/>
+      <w:pPr>
+        <w:ind w:left="5760" w:hanging="180"/>
+      </w:pPr>
+    </w:lvl>
+  </w:abstractNum>
   <w:num w:numId="1">
     <w:abstractNumId w:val="0"/>
+  </w:num>
+  <w:num w:numId="2">
+    <w:abstractNumId w:val="1"/>
   </w:num>
 </w:numbering>
 </file>
 
 <file path=word/styles.xml><?xml version="1.0" encoding="utf-8"?>
-<w:styles xmlns:r="http://schemas.openxmlformats.org/officeDocument/2006/relationships" xmlns:w="http://schemas.openxmlformats.org/wordprocessingml/2006/main">
+<w:styles xmlns:mc="http://schemas.openxmlformats.org/markup-compatibility/2006" xmlns:r="http://schemas.openxmlformats.org/officeDocument/2006/relationships" xmlns:w="http://schemas.openxmlformats.org/wordprocessingml/2006/main" xmlns:w14="http://schemas.microsoft.com/office/word/2010/wordml" xmlns:w15="http://schemas.microsoft.com/office/word/2012/wordml" xmlns:w16se="http://schemas.microsoft.com/office/word/2015/wordml/symex" mc:Ignorable="w14 w15 w16se">
   <w:docDefaults>
     <w:rPrDefault>
       <w:rPr>
         <w:rFonts w:ascii="Arial" w:eastAsia="Arial" w:hAnsi="Arial" w:cs="Arial"/>
         <w:sz w:val="22"/>
         <w:szCs w:val="22"/>
-        <w:lang w:eastAsia="en-IN" w:bidi="ar-SA"/>
+        <w:lang w:val="en-US" w:eastAsia="en-IN" w:bidi="ar-SA"/>
       </w:rPr>
     </w:rPrDefault>
     <w:pPrDefault>
@@ -251,144 +629,378 @@
       </w:pPr>
     </w:pPrDefault>
   </w:docDefaults>
-  <w:latentStyles w:defLockedState="0" w:defUIPriority="99" w:defSemiHidden="1" w:defUnhideWhenUsed="1" w:defQFormat="0" w:count="267">
-    <w:lsdException w:name="Normal" w:semiHidden="0" w:uiPriority="0" w:unhideWhenUsed="0" w:qFormat="1"/>
-    <w:lsdException w:name="heading 1" w:semiHidden="0" w:uiPriority="9" w:unhideWhenUsed="0" w:qFormat="1"/>
-    <w:lsdException w:name="heading 2" w:uiPriority="9" w:qFormat="1"/>
-    <w:lsdException w:name="heading 3" w:uiPriority="9" w:qFormat="1"/>
-    <w:lsdException w:name="heading 4" w:uiPriority="9" w:qFormat="1"/>
-    <w:lsdException w:name="heading 5" w:uiPriority="9" w:qFormat="1"/>
-    <w:lsdException w:name="heading 6" w:uiPriority="9" w:qFormat="1"/>
-    <w:lsdException w:name="heading 7" w:uiPriority="9" w:qFormat="1"/>
-    <w:lsdException w:name="heading 8" w:uiPriority="9" w:qFormat="1"/>
-    <w:lsdException w:name="heading 9" w:uiPriority="9" w:qFormat="1"/>
-    <w:lsdException w:name="toc 1" w:uiPriority="39"/>
-    <w:lsdException w:name="toc 2" w:uiPriority="39"/>
-    <w:lsdException w:name="toc 3" w:uiPriority="39"/>
-    <w:lsdException w:name="toc 4" w:uiPriority="39"/>
-    <w:lsdException w:name="toc 5" w:uiPriority="39"/>
-    <w:lsdException w:name="toc 6" w:uiPriority="39"/>
-    <w:lsdException w:name="toc 7" w:uiPriority="39"/>
-    <w:lsdException w:name="toc 8" w:uiPriority="39"/>
-    <w:lsdException w:name="toc 9" w:uiPriority="39"/>
-    <w:lsdException w:name="caption" w:uiPriority="35" w:qFormat="1"/>
-    <w:lsdException w:name="Title" w:semiHidden="0" w:uiPriority="10" w:unhideWhenUsed="0" w:qFormat="1"/>
-    <w:lsdException w:name="Default Paragraph Font" w:uiPriority="1"/>
-    <w:lsdException w:name="Subtitle" w:semiHidden="0" w:uiPriority="11" w:unhideWhenUsed="0" w:qFormat="1"/>
-    <w:lsdException w:name="Strong" w:semiHidden="0" w:uiPriority="22" w:unhideWhenUsed="0" w:qFormat="1"/>
-    <w:lsdException w:name="Emphasis" w:semiHidden="0" w:uiPriority="20" w:unhideWhenUsed="0" w:qFormat="1"/>
-    <w:lsdException w:name="Table Grid" w:semiHidden="0" w:uiPriority="59" w:unhideWhenUsed="0"/>
-    <w:lsdException w:name="Placeholder Text" w:unhideWhenUsed="0"/>
-    <w:lsdException w:name="No Spacing" w:semiHidden="0" w:uiPriority="1" w:unhideWhenUsed="0" w:qFormat="1"/>
-    <w:lsdException w:name="Light Shading" w:semiHidden="0" w:uiPriority="60" w:unhideWhenUsed="0"/>
-    <w:lsdException w:name="Light List" w:semiHidden="0" w:uiPriority="61" w:unhideWhenUsed="0"/>
-    <w:lsdException w:name="Light Grid" w:semiHidden="0" w:uiPriority="62" w:unhideWhenUsed="0"/>
-    <w:lsdException w:name="Medium Shading 1" w:semiHidden="0" w:uiPriority="63" w:unhideWhenUsed="0"/>
-    <w:lsdException w:name="Medium Shading 2" w:semiHidden="0" w:uiPriority="64" w:unhideWhenUsed="0"/>
-    <w:lsdException w:name="Medium List 1" w:semiHidden="0" w:uiPriority="65" w:unhideWhenUsed="0"/>
-    <w:lsdException w:name="Medium List 2" w:semiHidden="0" w:uiPriority="66" w:unhideWhenUsed="0"/>
-    <w:lsdException w:name="Medium Grid 1" w:semiHidden="0" w:uiPriority="67" w:unhideWhenUsed="0"/>
-    <w:lsdException w:name="Medium Grid 2" w:semiHidden="0" w:uiPriority="68" w:unhideWhenUsed="0"/>
-    <w:lsdException w:name="Medium Grid 3" w:semiHidden="0" w:uiPriority="69" w:unhideWhenUsed="0"/>
-    <w:lsdException w:name="Dark List" w:semiHidden="0" w:uiPriority="70" w:unhideWhenUsed="0"/>
-    <w:lsdException w:name="Colorful Shading" w:semiHidden="0" w:uiPriority="71" w:unhideWhenUsed="0"/>
-    <w:lsdException w:name="Colorful List" w:semiHidden="0" w:uiPriority="72" w:unhideWhenUsed="0"/>
-    <w:lsdException w:name="Colorful Grid" w:semiHidden="0" w:uiPriority="73" w:unhideWhenUsed="0"/>
-    <w:lsdException w:name="Light Shading Accent 1" w:semiHidden="0" w:uiPriority="60" w:unhideWhenUsed="0"/>
-    <w:lsdException w:name="Light List Accent 1" w:semiHidden="0" w:uiPriority="61" w:unhideWhenUsed="0"/>
-    <w:lsdException w:name="Light Grid Accent 1" w:semiHidden="0" w:uiPriority="62" w:unhideWhenUsed="0"/>
-    <w:lsdException w:name="Medium Shading 1 Accent 1" w:semiHidden="0" w:uiPriority="63" w:unhideWhenUsed="0"/>
-    <w:lsdException w:name="Medium Shading 2 Accent 1" w:semiHidden="0" w:uiPriority="64" w:unhideWhenUsed="0"/>
-    <w:lsdException w:name="Medium List 1 Accent 1" w:semiHidden="0" w:uiPriority="65" w:unhideWhenUsed="0"/>
-    <w:lsdException w:name="Revision" w:unhideWhenUsed="0"/>
-    <w:lsdException w:name="List Paragraph" w:semiHidden="0" w:uiPriority="34" w:unhideWhenUsed="0" w:qFormat="1"/>
-    <w:lsdException w:name="Quote" w:semiHidden="0" w:uiPriority="29" w:unhideWhenUsed="0" w:qFormat="1"/>
-    <w:lsdException w:name="Intense Quote" w:semiHidden="0" w:uiPriority="30" w:unhideWhenUsed="0" w:qFormat="1"/>
-    <w:lsdException w:name="Medium List 2 Accent 1" w:semiHidden="0" w:uiPriority="66" w:unhideWhenUsed="0"/>
-    <w:lsdException w:name="Medium Grid 1 Accent 1" w:semiHidden="0" w:uiPriority="67" w:unhideWhenUsed="0"/>
-    <w:lsdException w:name="Medium Grid 2 Accent 1" w:semiHidden="0" w:uiPriority="68" w:unhideWhenUsed="0"/>
-    <w:lsdException w:name="Medium Grid 3 Accent 1" w:semiHidden="0" w:uiPriority="69" w:unhideWhenUsed="0"/>
-    <w:lsdException w:name="Dark List Accent 1" w:semiHidden="0" w:uiPriority="70" w:unhideWhenUsed="0"/>
-    <w:lsdException w:name="Colorful Shading Accent 1" w:semiHidden="0" w:uiPriority="71" w:unhideWhenUsed="0"/>
-    <w:lsdException w:name="Colorful List Accent 1" w:semiHidden="0" w:uiPriority="72" w:unhideWhenUsed="0"/>
-    <w:lsdException w:name="Colorful Grid Accent 1" w:semiHidden="0" w:uiPriority="73" w:unhideWhenUsed="0"/>
-    <w:lsdException w:name="Light Shading Accent 2" w:semiHidden="0" w:uiPriority="60" w:unhideWhenUsed="0"/>
-    <w:lsdException w:name="Light List Accent 2" w:semiHidden="0" w:uiPriority="61" w:unhideWhenUsed="0"/>
-    <w:lsdException w:name="Light Grid Accent 2" w:semiHidden="0" w:uiPriority="62" w:unhideWhenUsed="0"/>
-    <w:lsdException w:name="Medium Shading 1 Accent 2" w:semiHidden="0" w:uiPriority="63" w:unhideWhenUsed="0"/>
-    <w:lsdException w:name="Medium Shading 2 Accent 2" w:semiHidden="0" w:uiPriority="64" w:unhideWhenUsed="0"/>
-    <w:lsdException w:name="Medium List 1 Accent 2" w:semiHidden="0" w:uiPriority="65" w:unhideWhenUsed="0"/>
-    <w:lsdException w:name="Medium List 2 Accent 2" w:semiHidden="0" w:uiPriority="66" w:unhideWhenUsed="0"/>
-    <w:lsdException w:name="Medium Grid 1 Accent 2" w:semiHidden="0" w:uiPriority="67" w:unhideWhenUsed="0"/>
-    <w:lsdException w:name="Medium Grid 2 Accent 2" w:semiHidden="0" w:uiPriority="68" w:unhideWhenUsed="0"/>
-    <w:lsdException w:name="Medium Grid 3 Accent 2" w:semiHidden="0" w:uiPriority="69" w:unhideWhenUsed="0"/>
-    <w:lsdException w:name="Dark List Accent 2" w:semiHidden="0" w:uiPriority="70" w:unhideWhenUsed="0"/>
-    <w:lsdException w:name="Colorful Shading Accent 2" w:semiHidden="0" w:uiPriority="71" w:unhideWhenUsed="0"/>
-    <w:lsdException w:name="Colorful List Accent 2" w:semiHidden="0" w:uiPriority="72" w:unhideWhenUsed="0"/>
-    <w:lsdException w:name="Colorful Grid Accent 2" w:semiHidden="0" w:uiPriority="73" w:unhideWhenUsed="0"/>
-    <w:lsdException w:name="Light Shading Accent 3" w:semiHidden="0" w:uiPriority="60" w:unhideWhenUsed="0"/>
-    <w:lsdException w:name="Light List Accent 3" w:semiHidden="0" w:uiPriority="61" w:unhideWhenUsed="0"/>
-    <w:lsdException w:name="Light Grid Accent 3" w:semiHidden="0" w:uiPriority="62" w:unhideWhenUsed="0"/>
-    <w:lsdException w:name="Medium Shading 1 Accent 3" w:semiHidden="0" w:uiPriority="63" w:unhideWhenUsed="0"/>
-    <w:lsdException w:name="Medium Shading 2 Accent 3" w:semiHidden="0" w:uiPriority="64" w:unhideWhenUsed="0"/>
-    <w:lsdException w:name="Medium List 1 Accent 3" w:semiHidden="0" w:uiPriority="65" w:unhideWhenUsed="0"/>
-    <w:lsdException w:name="Medium List 2 Accent 3" w:semiHidden="0" w:uiPriority="66" w:unhideWhenUsed="0"/>
-    <w:lsdException w:name="Medium Grid 1 Accent 3" w:semiHidden="0" w:uiPriority="67" w:unhideWhenUsed="0"/>
-    <w:lsdException w:name="Medium Grid 2 Accent 3" w:semiHidden="0" w:uiPriority="68" w:unhideWhenUsed="0"/>
-    <w:lsdException w:name="Medium Grid 3 Accent 3" w:semiHidden="0" w:uiPriority="69" w:unhideWhenUsed="0"/>
-    <w:lsdException w:name="Dark List Accent 3" w:semiHidden="0" w:uiPriority="70" w:unhideWhenUsed="0"/>
-    <w:lsdException w:name="Colorful Shading Accent 3" w:semiHidden="0" w:uiPriority="71" w:unhideWhenUsed="0"/>
-    <w:lsdException w:name="Colorful List Accent 3" w:semiHidden="0" w:uiPriority="72" w:unhideWhenUsed="0"/>
-    <w:lsdException w:name="Colorful Grid Accent 3" w:semiHidden="0" w:uiPriority="73" w:unhideWhenUsed="0"/>
-    <w:lsdException w:name="Light Shading Accent 4" w:semiHidden="0" w:uiPriority="60" w:unhideWhenUsed="0"/>
-    <w:lsdException w:name="Light List Accent 4" w:semiHidden="0" w:uiPriority="61" w:unhideWhenUsed="0"/>
-    <w:lsdException w:name="Light Grid Accent 4" w:semiHidden="0" w:uiPriority="62" w:unhideWhenUsed="0"/>
-    <w:lsdException w:name="Medium Shading 1 Accent 4" w:semiHidden="0" w:uiPriority="63" w:unhideWhenUsed="0"/>
-    <w:lsdException w:name="Medium Shading 2 Accent 4" w:semiHidden="0" w:uiPriority="64" w:unhideWhenUsed="0"/>
-    <w:lsdException w:name="Medium List 1 Accent 4" w:semiHidden="0" w:uiPriority="65" w:unhideWhenUsed="0"/>
-    <w:lsdException w:name="Medium List 2 Accent 4" w:semiHidden="0" w:uiPriority="66" w:unhideWhenUsed="0"/>
-    <w:lsdException w:name="Medium Grid 1 Accent 4" w:semiHidden="0" w:uiPriority="67" w:unhideWhenUsed="0"/>
-    <w:lsdException w:name="Medium Grid 2 Accent 4" w:semiHidden="0" w:uiPriority="68" w:unhideWhenUsed="0"/>
-    <w:lsdException w:name="Medium Grid 3 Accent 4" w:semiHidden="0" w:uiPriority="69" w:unhideWhenUsed="0"/>
-    <w:lsdException w:name="Dark List Accent 4" w:semiHidden="0" w:uiPriority="70" w:unhideWhenUsed="0"/>
-    <w:lsdException w:name="Colorful Shading Accent 4" w:semiHidden="0" w:uiPriority="71" w:unhideWhenUsed="0"/>
-    <w:lsdException w:name="Colorful List Accent 4" w:semiHidden="0" w:uiPriority="72" w:unhideWhenUsed="0"/>
-    <w:lsdException w:name="Colorful Grid Accent 4" w:semiHidden="0" w:uiPriority="73" w:unhideWhenUsed="0"/>
-    <w:lsdException w:name="Light Shading Accent 5" w:semiHidden="0" w:uiPriority="60" w:unhideWhenUsed="0"/>
-    <w:lsdException w:name="Light List Accent 5" w:semiHidden="0" w:uiPriority="61" w:unhideWhenUsed="0"/>
-    <w:lsdException w:name="Light Grid Accent 5" w:semiHidden="0" w:uiPriority="62" w:unhideWhenUsed="0"/>
-    <w:lsdException w:name="Medium Shading 1 Accent 5" w:semiHidden="0" w:uiPriority="63" w:unhideWhenUsed="0"/>
-    <w:lsdException w:name="Medium Shading 2 Accent 5" w:semiHidden="0" w:uiPriority="64" w:unhideWhenUsed="0"/>
-    <w:lsdException w:name="Medium List 1 Accent 5" w:semiHidden="0" w:uiPriority="65" w:unhideWhenUsed="0"/>
-    <w:lsdException w:name="Medium List 2 Accent 5" w:semiHidden="0" w:uiPriority="66" w:unhideWhenUsed="0"/>
-    <w:lsdException w:name="Medium Grid 1 Accent 5" w:semiHidden="0" w:uiPriority="67" w:unhideWhenUsed="0"/>
-    <w:lsdException w:name="Medium Grid 2 Accent 5" w:semiHidden="0" w:uiPriority="68" w:unhideWhenUsed="0"/>
-    <w:lsdException w:name="Medium Grid 3 Accent 5" w:semiHidden="0" w:uiPriority="69" w:unhideWhenUsed="0"/>
-    <w:lsdException w:name="Dark List Accent 5" w:semiHidden="0" w:uiPriority="70" w:unhideWhenUsed="0"/>
-    <w:lsdException w:name="Colorful Shading Accent 5" w:semiHidden="0" w:uiPriority="71" w:unhideWhenUsed="0"/>
-    <w:lsdException w:name="Colorful List Accent 5" w:semiHidden="0" w:uiPriority="72" w:unhideWhenUsed="0"/>
-    <w:lsdException w:name="Colorful Grid Accent 5" w:semiHidden="0" w:uiPriority="73" w:unhideWhenUsed="0"/>
-    <w:lsdException w:name="Light Shading Accent 6" w:semiHidden="0" w:uiPriority="60" w:unhideWhenUsed="0"/>
-    <w:lsdException w:name="Light List Accent 6" w:semiHidden="0" w:uiPriority="61" w:unhideWhenUsed="0"/>
-    <w:lsdException w:name="Light Grid Accent 6" w:semiHidden="0" w:uiPriority="62" w:unhideWhenUsed="0"/>
-    <w:lsdException w:name="Medium Shading 1 Accent 6" w:semiHidden="0" w:uiPriority="63" w:unhideWhenUsed="0"/>
-    <w:lsdException w:name="Medium Shading 2 Accent 6" w:semiHidden="0" w:uiPriority="64" w:unhideWhenUsed="0"/>
-    <w:lsdException w:name="Medium List 1 Accent 6" w:semiHidden="0" w:uiPriority="65" w:unhideWhenUsed="0"/>
-    <w:lsdException w:name="Medium List 2 Accent 6" w:semiHidden="0" w:uiPriority="66" w:unhideWhenUsed="0"/>
-    <w:lsdException w:name="Medium Grid 1 Accent 6" w:semiHidden="0" w:uiPriority="67" w:unhideWhenUsed="0"/>
-    <w:lsdException w:name="Medium Grid 2 Accent 6" w:semiHidden="0" w:uiPriority="68" w:unhideWhenUsed="0"/>
-    <w:lsdException w:name="Medium Grid 3 Accent 6" w:semiHidden="0" w:uiPriority="69" w:unhideWhenUsed="0"/>
-    <w:lsdException w:name="Dark List Accent 6" w:semiHidden="0" w:uiPriority="70" w:unhideWhenUsed="0"/>
-    <w:lsdException w:name="Colorful Shading Accent 6" w:semiHidden="0" w:uiPriority="71" w:unhideWhenUsed="0"/>
-    <w:lsdException w:name="Colorful List Accent 6" w:semiHidden="0" w:uiPriority="72" w:unhideWhenUsed="0"/>
-    <w:lsdException w:name="Colorful Grid Accent 6" w:semiHidden="0" w:uiPriority="73" w:unhideWhenUsed="0"/>
-    <w:lsdException w:name="Subtle Emphasis" w:semiHidden="0" w:uiPriority="19" w:unhideWhenUsed="0" w:qFormat="1"/>
-    <w:lsdException w:name="Intense Emphasis" w:semiHidden="0" w:uiPriority="21" w:unhideWhenUsed="0" w:qFormat="1"/>
-    <w:lsdException w:name="Subtle Reference" w:semiHidden="0" w:uiPriority="31" w:unhideWhenUsed="0" w:qFormat="1"/>
-    <w:lsdException w:name="Intense Reference" w:semiHidden="0" w:uiPriority="32" w:unhideWhenUsed="0" w:qFormat="1"/>
-    <w:lsdException w:name="Book Title" w:semiHidden="0" w:uiPriority="33" w:unhideWhenUsed="0" w:qFormat="1"/>
-    <w:lsdException w:name="Bibliography" w:uiPriority="37"/>
-    <w:lsdException w:name="TOC Heading" w:uiPriority="39" w:qFormat="1"/>
+  <w:latentStyles w:defLockedState="0" w:defUIPriority="99" w:defSemiHidden="0" w:defUnhideWhenUsed="0" w:defQFormat="0" w:count="371">
+    <w:lsdException w:name="Normal" w:uiPriority="0" w:qFormat="1"/>
+    <w:lsdException w:name="heading 1" w:uiPriority="9" w:qFormat="1"/>
+    <w:lsdException w:name="heading 2" w:semiHidden="1" w:uiPriority="9" w:unhideWhenUsed="1" w:qFormat="1"/>
+    <w:lsdException w:name="heading 3" w:semiHidden="1" w:uiPriority="9" w:unhideWhenUsed="1" w:qFormat="1"/>
+    <w:lsdException w:name="heading 4" w:semiHidden="1" w:uiPriority="9" w:unhideWhenUsed="1" w:qFormat="1"/>
+    <w:lsdException w:name="heading 5" w:semiHidden="1" w:uiPriority="9" w:unhideWhenUsed="1" w:qFormat="1"/>
+    <w:lsdException w:name="heading 6" w:semiHidden="1" w:uiPriority="9" w:unhideWhenUsed="1" w:qFormat="1"/>
+    <w:lsdException w:name="heading 7" w:semiHidden="1" w:uiPriority="9" w:unhideWhenUsed="1" w:qFormat="1"/>
+    <w:lsdException w:name="heading 8" w:semiHidden="1" w:uiPriority="9" w:unhideWhenUsed="1" w:qFormat="1"/>
+    <w:lsdException w:name="heading 9" w:semiHidden="1" w:uiPriority="9" w:unhideWhenUsed="1" w:qFormat="1"/>
+    <w:lsdException w:name="index 1" w:semiHidden="1" w:unhideWhenUsed="1"/>
+    <w:lsdException w:name="index 2" w:semiHidden="1" w:unhideWhenUsed="1"/>
+    <w:lsdException w:name="index 3" w:semiHidden="1" w:unhideWhenUsed="1"/>
+    <w:lsdException w:name="index 4" w:semiHidden="1" w:unhideWhenUsed="1"/>
+    <w:lsdException w:name="index 5" w:semiHidden="1" w:unhideWhenUsed="1"/>
+    <w:lsdException w:name="index 6" w:semiHidden="1" w:unhideWhenUsed="1"/>
+    <w:lsdException w:name="index 7" w:semiHidden="1" w:unhideWhenUsed="1"/>
+    <w:lsdException w:name="index 8" w:semiHidden="1" w:unhideWhenUsed="1"/>
+    <w:lsdException w:name="index 9" w:semiHidden="1" w:unhideWhenUsed="1"/>
+    <w:lsdException w:name="toc 1" w:semiHidden="1" w:uiPriority="39" w:unhideWhenUsed="1"/>
+    <w:lsdException w:name="toc 2" w:semiHidden="1" w:uiPriority="39" w:unhideWhenUsed="1"/>
+    <w:lsdException w:name="toc 3" w:semiHidden="1" w:uiPriority="39" w:unhideWhenUsed="1"/>
+    <w:lsdException w:name="toc 4" w:semiHidden="1" w:uiPriority="39" w:unhideWhenUsed="1"/>
+    <w:lsdException w:name="toc 5" w:semiHidden="1" w:uiPriority="39" w:unhideWhenUsed="1"/>
+    <w:lsdException w:name="toc 6" w:semiHidden="1" w:uiPriority="39" w:unhideWhenUsed="1"/>
+    <w:lsdException w:name="toc 7" w:semiHidden="1" w:uiPriority="39" w:unhideWhenUsed="1"/>
+    <w:lsdException w:name="toc 8" w:semiHidden="1" w:uiPriority="39" w:unhideWhenUsed="1"/>
+    <w:lsdException w:name="toc 9" w:semiHidden="1" w:uiPriority="39" w:unhideWhenUsed="1"/>
+    <w:lsdException w:name="Normal Indent" w:semiHidden="1" w:unhideWhenUsed="1"/>
+    <w:lsdException w:name="footnote text" w:semiHidden="1" w:unhideWhenUsed="1"/>
+    <w:lsdException w:name="annotation text" w:semiHidden="1" w:unhideWhenUsed="1"/>
+    <w:lsdException w:name="header" w:semiHidden="1" w:unhideWhenUsed="1"/>
+    <w:lsdException w:name="footer" w:semiHidden="1" w:unhideWhenUsed="1"/>
+    <w:lsdException w:name="index heading" w:semiHidden="1" w:unhideWhenUsed="1"/>
+    <w:lsdException w:name="caption" w:semiHidden="1" w:uiPriority="35" w:unhideWhenUsed="1" w:qFormat="1"/>
+    <w:lsdException w:name="table of figures" w:semiHidden="1" w:unhideWhenUsed="1"/>
+    <w:lsdException w:name="envelope address" w:semiHidden="1" w:unhideWhenUsed="1"/>
+    <w:lsdException w:name="envelope return" w:semiHidden="1" w:unhideWhenUsed="1"/>
+    <w:lsdException w:name="footnote reference" w:semiHidden="1" w:unhideWhenUsed="1"/>
+    <w:lsdException w:name="annotation reference" w:semiHidden="1" w:unhideWhenUsed="1"/>
+    <w:lsdException w:name="line number" w:semiHidden="1" w:unhideWhenUsed="1"/>
+    <w:lsdException w:name="page number" w:semiHidden="1" w:unhideWhenUsed="1"/>
+    <w:lsdException w:name="endnote reference" w:semiHidden="1" w:unhideWhenUsed="1"/>
+    <w:lsdException w:name="endnote text" w:semiHidden="1" w:unhideWhenUsed="1"/>
+    <w:lsdException w:name="table of authorities" w:semiHidden="1" w:unhideWhenUsed="1"/>
+    <w:lsdException w:name="macro" w:semiHidden="1" w:unhideWhenUsed="1"/>
+    <w:lsdException w:name="toa heading" w:semiHidden="1" w:unhideWhenUsed="1"/>
+    <w:lsdException w:name="List" w:semiHidden="1" w:unhideWhenUsed="1"/>
+    <w:lsdException w:name="List Bullet" w:semiHidden="1" w:unhideWhenUsed="1"/>
+    <w:lsdException w:name="List Number" w:semiHidden="1" w:unhideWhenUsed="1"/>
+    <w:lsdException w:name="List 2" w:semiHidden="1" w:unhideWhenUsed="1"/>
+    <w:lsdException w:name="List 3" w:semiHidden="1" w:unhideWhenUsed="1"/>
+    <w:lsdException w:name="List 4" w:semiHidden="1" w:unhideWhenUsed="1"/>
+    <w:lsdException w:name="List 5" w:semiHidden="1" w:unhideWhenUsed="1"/>
+    <w:lsdException w:name="List Bullet 2" w:semiHidden="1" w:unhideWhenUsed="1"/>
+    <w:lsdException w:name="List Bullet 3" w:semiHidden="1" w:unhideWhenUsed="1"/>
+    <w:lsdException w:name="List Bullet 4" w:semiHidden="1" w:unhideWhenUsed="1"/>
+    <w:lsdException w:name="List Bullet 5" w:semiHidden="1" w:unhideWhenUsed="1"/>
+    <w:lsdException w:name="List Number 2" w:semiHidden="1" w:unhideWhenUsed="1"/>
+    <w:lsdException w:name="List Number 3" w:semiHidden="1" w:unhideWhenUsed="1"/>
+    <w:lsdException w:name="List Number 4" w:semiHidden="1" w:unhideWhenUsed="1"/>
+    <w:lsdException w:name="List Number 5" w:semiHidden="1" w:unhideWhenUsed="1"/>
+    <w:lsdException w:name="Title" w:uiPriority="10" w:qFormat="1"/>
+    <w:lsdException w:name="Closing" w:semiHidden="1" w:unhideWhenUsed="1"/>
+    <w:lsdException w:name="Signature" w:semiHidden="1" w:unhideWhenUsed="1"/>
+    <w:lsdException w:name="Default Paragraph Font" w:semiHidden="1" w:uiPriority="1" w:unhideWhenUsed="1"/>
+    <w:lsdException w:name="Body Text" w:semiHidden="1" w:unhideWhenUsed="1"/>
+    <w:lsdException w:name="Body Text Indent" w:semiHidden="1" w:unhideWhenUsed="1"/>
+    <w:lsdException w:name="List Continue" w:semiHidden="1" w:unhideWhenUsed="1"/>
+    <w:lsdException w:name="List Continue 2" w:semiHidden="1" w:unhideWhenUsed="1"/>
+    <w:lsdException w:name="List Continue 3" w:semiHidden="1" w:unhideWhenUsed="1"/>
+    <w:lsdException w:name="List Continue 4" w:semiHidden="1" w:unhideWhenUsed="1"/>
+    <w:lsdException w:name="List Continue 5" w:semiHidden="1" w:unhideWhenUsed="1"/>
+    <w:lsdException w:name="Message Header" w:semiHidden="1" w:unhideWhenUsed="1"/>
+    <w:lsdException w:name="Subtitle" w:uiPriority="11" w:qFormat="1"/>
+    <w:lsdException w:name="Salutation" w:semiHidden="1" w:unhideWhenUsed="1"/>
+    <w:lsdException w:name="Date" w:semiHidden="1" w:unhideWhenUsed="1"/>
+    <w:lsdException w:name="Body Text First Indent" w:semiHidden="1" w:unhideWhenUsed="1"/>
+    <w:lsdException w:name="Body Text First Indent 2" w:semiHidden="1" w:unhideWhenUsed="1"/>
+    <w:lsdException w:name="Note Heading" w:semiHidden="1" w:unhideWhenUsed="1"/>
+    <w:lsdException w:name="Body Text 2" w:semiHidden="1" w:unhideWhenUsed="1"/>
+    <w:lsdException w:name="Body Text 3" w:semiHidden="1" w:unhideWhenUsed="1"/>
+    <w:lsdException w:name="Body Text Indent 2" w:semiHidden="1" w:unhideWhenUsed="1"/>
+    <w:lsdException w:name="Body Text Indent 3" w:semiHidden="1" w:unhideWhenUsed="1"/>
+    <w:lsdException w:name="Block Text" w:semiHidden="1" w:unhideWhenUsed="1"/>
+    <w:lsdException w:name="Hyperlink" w:semiHidden="1" w:unhideWhenUsed="1"/>
+    <w:lsdException w:name="FollowedHyperlink" w:semiHidden="1" w:unhideWhenUsed="1"/>
+    <w:lsdException w:name="Strong" w:uiPriority="22" w:qFormat="1"/>
+    <w:lsdException w:name="Emphasis" w:uiPriority="20" w:qFormat="1"/>
+    <w:lsdException w:name="Document Map" w:semiHidden="1" w:unhideWhenUsed="1"/>
+    <w:lsdException w:name="Plain Text" w:semiHidden="1" w:unhideWhenUsed="1"/>
+    <w:lsdException w:name="E-mail Signature" w:semiHidden="1" w:unhideWhenUsed="1"/>
+    <w:lsdException w:name="HTML Top of Form" w:semiHidden="1" w:unhideWhenUsed="1"/>
+    <w:lsdException w:name="HTML Bottom of Form" w:semiHidden="1" w:unhideWhenUsed="1"/>
+    <w:lsdException w:name="Normal (Web)" w:semiHidden="1" w:unhideWhenUsed="1"/>
+    <w:lsdException w:name="HTML Acronym" w:semiHidden="1" w:unhideWhenUsed="1"/>
+    <w:lsdException w:name="HTML Address" w:semiHidden="1" w:unhideWhenUsed="1"/>
+    <w:lsdException w:name="HTML Cite" w:semiHidden="1" w:unhideWhenUsed="1"/>
+    <w:lsdException w:name="HTML Code" w:semiHidden="1" w:unhideWhenUsed="1"/>
+    <w:lsdException w:name="HTML Definition" w:semiHidden="1" w:unhideWhenUsed="1"/>
+    <w:lsdException w:name="HTML Keyboard" w:semiHidden="1" w:unhideWhenUsed="1"/>
+    <w:lsdException w:name="HTML Preformatted" w:semiHidden="1" w:unhideWhenUsed="1"/>
+    <w:lsdException w:name="HTML Sample" w:semiHidden="1" w:unhideWhenUsed="1"/>
+    <w:lsdException w:name="HTML Typewriter" w:semiHidden="1" w:unhideWhenUsed="1"/>
+    <w:lsdException w:name="HTML Variable" w:semiHidden="1" w:unhideWhenUsed="1"/>
+    <w:lsdException w:name="Normal Table" w:semiHidden="1" w:unhideWhenUsed="1"/>
+    <w:lsdException w:name="annotation subject" w:semiHidden="1" w:unhideWhenUsed="1"/>
+    <w:lsdException w:name="No List" w:semiHidden="1" w:unhideWhenUsed="1"/>
+    <w:lsdException w:name="Outline List 1" w:semiHidden="1" w:unhideWhenUsed="1"/>
+    <w:lsdException w:name="Outline List 2" w:semiHidden="1" w:unhideWhenUsed="1"/>
+    <w:lsdException w:name="Outline List 3" w:semiHidden="1" w:unhideWhenUsed="1"/>
+    <w:lsdException w:name="Table Simple 1" w:semiHidden="1" w:unhideWhenUsed="1"/>
+    <w:lsdException w:name="Table Simple 2" w:semiHidden="1" w:unhideWhenUsed="1"/>
+    <w:lsdException w:name="Table Simple 3" w:semiHidden="1" w:unhideWhenUsed="1"/>
+    <w:lsdException w:name="Table Classic 1" w:semiHidden="1" w:unhideWhenUsed="1"/>
+    <w:lsdException w:name="Table Classic 2" w:semiHidden="1" w:unhideWhenUsed="1"/>
+    <w:lsdException w:name="Table Classic 3" w:semiHidden="1" w:unhideWhenUsed="1"/>
+    <w:lsdException w:name="Table Classic 4" w:semiHidden="1" w:unhideWhenUsed="1"/>
+    <w:lsdException w:name="Table Colorful 1" w:semiHidden="1" w:unhideWhenUsed="1"/>
+    <w:lsdException w:name="Table Colorful 2" w:semiHidden="1" w:unhideWhenUsed="1"/>
+    <w:lsdException w:name="Table Colorful 3" w:semiHidden="1" w:unhideWhenUsed="1"/>
+    <w:lsdException w:name="Table Columns 1" w:semiHidden="1" w:unhideWhenUsed="1"/>
+    <w:lsdException w:name="Table Columns 2" w:semiHidden="1" w:unhideWhenUsed="1"/>
+    <w:lsdException w:name="Table Columns 3" w:semiHidden="1" w:unhideWhenUsed="1"/>
+    <w:lsdException w:name="Table Columns 4" w:semiHidden="1" w:unhideWhenUsed="1"/>
+    <w:lsdException w:name="Table Columns 5" w:semiHidden="1" w:unhideWhenUsed="1"/>
+    <w:lsdException w:name="Table Grid 1" w:semiHidden="1" w:unhideWhenUsed="1"/>
+    <w:lsdException w:name="Table Grid 2" w:semiHidden="1" w:unhideWhenUsed="1"/>
+    <w:lsdException w:name="Table Grid 3" w:semiHidden="1" w:unhideWhenUsed="1"/>
+    <w:lsdException w:name="Table Grid 4" w:semiHidden="1" w:unhideWhenUsed="1"/>
+    <w:lsdException w:name="Table Grid 5" w:semiHidden="1" w:unhideWhenUsed="1"/>
+    <w:lsdException w:name="Table Grid 6" w:semiHidden="1" w:unhideWhenUsed="1"/>
+    <w:lsdException w:name="Table Grid 7" w:semiHidden="1" w:unhideWhenUsed="1"/>
+    <w:lsdException w:name="Table Grid 8" w:semiHidden="1" w:unhideWhenUsed="1"/>
+    <w:lsdException w:name="Table List 1" w:semiHidden="1" w:unhideWhenUsed="1"/>
+    <w:lsdException w:name="Table List 2" w:semiHidden="1" w:unhideWhenUsed="1"/>
+    <w:lsdException w:name="Table List 3" w:semiHidden="1" w:unhideWhenUsed="1"/>
+    <w:lsdException w:name="Table List 4" w:semiHidden="1" w:unhideWhenUsed="1"/>
+    <w:lsdException w:name="Table List 5" w:semiHidden="1" w:unhideWhenUsed="1"/>
+    <w:lsdException w:name="Table List 6" w:semiHidden="1" w:unhideWhenUsed="1"/>
+    <w:lsdException w:name="Table List 7" w:semiHidden="1" w:unhideWhenUsed="1"/>
+    <w:lsdException w:name="Table List 8" w:semiHidden="1" w:unhideWhenUsed="1"/>
+    <w:lsdException w:name="Table 3D effects 1" w:semiHidden="1" w:unhideWhenUsed="1"/>
+    <w:lsdException w:name="Table 3D effects 2" w:semiHidden="1" w:unhideWhenUsed="1"/>
+    <w:lsdException w:name="Table 3D effects 3" w:semiHidden="1" w:unhideWhenUsed="1"/>
+    <w:lsdException w:name="Table Contemporary" w:semiHidden="1" w:unhideWhenUsed="1"/>
+    <w:lsdException w:name="Table Elegant" w:semiHidden="1" w:unhideWhenUsed="1"/>
+    <w:lsdException w:name="Table Professional" w:semiHidden="1" w:unhideWhenUsed="1"/>
+    <w:lsdException w:name="Table Subtle 1" w:semiHidden="1" w:unhideWhenUsed="1"/>
+    <w:lsdException w:name="Table Subtle 2" w:semiHidden="1" w:unhideWhenUsed="1"/>
+    <w:lsdException w:name="Table Web 1" w:semiHidden="1" w:unhideWhenUsed="1"/>
+    <w:lsdException w:name="Table Web 2" w:semiHidden="1" w:unhideWhenUsed="1"/>
+    <w:lsdException w:name="Table Web 3" w:semiHidden="1" w:unhideWhenUsed="1"/>
+    <w:lsdException w:name="Balloon Text" w:semiHidden="1" w:unhideWhenUsed="1"/>
+    <w:lsdException w:name="Table Grid" w:uiPriority="59"/>
+    <w:lsdException w:name="Table Theme" w:semiHidden="1" w:unhideWhenUsed="1"/>
+    <w:lsdException w:name="Placeholder Text" w:semiHidden="1"/>
+    <w:lsdException w:name="No Spacing" w:uiPriority="1" w:qFormat="1"/>
+    <w:lsdException w:name="Light Shading" w:uiPriority="60"/>
+    <w:lsdException w:name="Light List" w:uiPriority="61"/>
+    <w:lsdException w:name="Light Grid" w:uiPriority="62"/>
+    <w:lsdException w:name="Medium Shading 1" w:uiPriority="63"/>
+    <w:lsdException w:name="Medium Shading 2" w:uiPriority="64"/>
+    <w:lsdException w:name="Medium List 1" w:uiPriority="65"/>
+    <w:lsdException w:name="Medium List 2" w:uiPriority="66"/>
+    <w:lsdException w:name="Medium Grid 1" w:uiPriority="67"/>
+    <w:lsdException w:name="Medium Grid 2" w:uiPriority="68"/>
+    <w:lsdException w:name="Medium Grid 3" w:uiPriority="69"/>
+    <w:lsdException w:name="Dark List" w:uiPriority="70"/>
+    <w:lsdException w:name="Colorful Shading" w:uiPriority="71"/>
+    <w:lsdException w:name="Colorful List" w:uiPriority="72"/>
+    <w:lsdException w:name="Colorful Grid" w:uiPriority="73"/>
+    <w:lsdException w:name="Light Shading Accent 1" w:uiPriority="60"/>
+    <w:lsdException w:name="Light List Accent 1" w:uiPriority="61"/>
+    <w:lsdException w:name="Light Grid Accent 1" w:uiPriority="62"/>
+    <w:lsdException w:name="Medium Shading 1 Accent 1" w:uiPriority="63"/>
+    <w:lsdException w:name="Medium Shading 2 Accent 1" w:uiPriority="64"/>
+    <w:lsdException w:name="Medium List 1 Accent 1" w:uiPriority="65"/>
+    <w:lsdException w:name="Revision" w:semiHidden="1"/>
+    <w:lsdException w:name="List Paragraph" w:uiPriority="34" w:qFormat="1"/>
+    <w:lsdException w:name="Quote" w:uiPriority="29" w:qFormat="1"/>
+    <w:lsdException w:name="Intense Quote" w:uiPriority="30" w:qFormat="1"/>
+    <w:lsdException w:name="Medium List 2 Accent 1" w:uiPriority="66"/>
+    <w:lsdException w:name="Medium Grid 1 Accent 1" w:uiPriority="67"/>
+    <w:lsdException w:name="Medium Grid 2 Accent 1" w:uiPriority="68"/>
+    <w:lsdException w:name="Medium Grid 3 Accent 1" w:uiPriority="69"/>
+    <w:lsdException w:name="Dark List Accent 1" w:uiPriority="70"/>
+    <w:lsdException w:name="Colorful Shading Accent 1" w:uiPriority="71"/>
+    <w:lsdException w:name="Colorful List Accent 1" w:uiPriority="72"/>
+    <w:lsdException w:name="Colorful Grid Accent 1" w:uiPriority="73"/>
+    <w:lsdException w:name="Light Shading Accent 2" w:uiPriority="60"/>
+    <w:lsdException w:name="Light List Accent 2" w:uiPriority="61"/>
+    <w:lsdException w:name="Light Grid Accent 2" w:uiPriority="62"/>
+    <w:lsdException w:name="Medium Shading 1 Accent 2" w:uiPriority="63"/>
+    <w:lsdException w:name="Medium Shading 2 Accent 2" w:uiPriority="64"/>
+    <w:lsdException w:name="Medium List 1 Accent 2" w:uiPriority="65"/>
+    <w:lsdException w:name="Medium List 2 Accent 2" w:uiPriority="66"/>
+    <w:lsdException w:name="Medium Grid 1 Accent 2" w:uiPriority="67"/>
+    <w:lsdException w:name="Medium Grid 2 Accent 2" w:uiPriority="68"/>
+    <w:lsdException w:name="Medium Grid 3 Accent 2" w:uiPriority="69"/>
+    <w:lsdException w:name="Dark List Accent 2" w:uiPriority="70"/>
+    <w:lsdException w:name="Colorful Shading Accent 2" w:uiPriority="71"/>
+    <w:lsdException w:name="Colorful List Accent 2" w:uiPriority="72"/>
+    <w:lsdException w:name="Colorful Grid Accent 2" w:uiPriority="73"/>
+    <w:lsdException w:name="Light Shading Accent 3" w:uiPriority="60"/>
+    <w:lsdException w:name="Light List Accent 3" w:uiPriority="61"/>
+    <w:lsdException w:name="Light Grid Accent 3" w:uiPriority="62"/>
+    <w:lsdException w:name="Medium Shading 1 Accent 3" w:uiPriority="63"/>
+    <w:lsdException w:name="Medium Shading 2 Accent 3" w:uiPriority="64"/>
+    <w:lsdException w:name="Medium List 1 Accent 3" w:uiPriority="65"/>
+    <w:lsdException w:name="Medium List 2 Accent 3" w:uiPriority="66"/>
+    <w:lsdException w:name="Medium Grid 1 Accent 3" w:uiPriority="67"/>
+    <w:lsdException w:name="Medium Grid 2 Accent 3" w:uiPriority="68"/>
+    <w:lsdException w:name="Medium Grid 3 Accent 3" w:uiPriority="69"/>
+    <w:lsdException w:name="Dark List Accent 3" w:uiPriority="70"/>
+    <w:lsdException w:name="Colorful Shading Accent 3" w:uiPriority="71"/>
+    <w:lsdException w:name="Colorful List Accent 3" w:uiPriority="72"/>
+    <w:lsdException w:name="Colorful Grid Accent 3" w:uiPriority="73"/>
+    <w:lsdException w:name="Light Shading Accent 4" w:uiPriority="60"/>
+    <w:lsdException w:name="Light List Accent 4" w:uiPriority="61"/>
+    <w:lsdException w:name="Light Grid Accent 4" w:uiPriority="62"/>
+    <w:lsdException w:name="Medium Shading 1 Accent 4" w:uiPriority="63"/>
+    <w:lsdException w:name="Medium Shading 2 Accent 4" w:uiPriority="64"/>
+    <w:lsdException w:name="Medium List 1 Accent 4" w:uiPriority="65"/>
+    <w:lsdException w:name="Medium List 2 Accent 4" w:uiPriority="66"/>
+    <w:lsdException w:name="Medium Grid 1 Accent 4" w:uiPriority="67"/>
+    <w:lsdException w:name="Medium Grid 2 Accent 4" w:uiPriority="68"/>
+    <w:lsdException w:name="Medium Grid 3 Accent 4" w:uiPriority="69"/>
+    <w:lsdException w:name="Dark List Accent 4" w:uiPriority="70"/>
+    <w:lsdException w:name="Colorful Shading Accent 4" w:uiPriority="71"/>
+    <w:lsdException w:name="Colorful List Accent 4" w:uiPriority="72"/>
+    <w:lsdException w:name="Colorful Grid Accent 4" w:uiPriority="73"/>
+    <w:lsdException w:name="Light Shading Accent 5" w:uiPriority="60"/>
+    <w:lsdException w:name="Light List Accent 5" w:uiPriority="61"/>
+    <w:lsdException w:name="Light Grid Accent 5" w:uiPriority="62"/>
+    <w:lsdException w:name="Medium Shading 1 Accent 5" w:uiPriority="63"/>
+    <w:lsdException w:name="Medium Shading 2 Accent 5" w:uiPriority="64"/>
+    <w:lsdException w:name="Medium List 1 Accent 5" w:uiPriority="65"/>
+    <w:lsdException w:name="Medium List 2 Accent 5" w:uiPriority="66"/>
+    <w:lsdException w:name="Medium Grid 1 Accent 5" w:uiPriority="67"/>
+    <w:lsdException w:name="Medium Grid 2 Accent 5" w:uiPriority="68"/>
+    <w:lsdException w:name="Medium Grid 3 Accent 5" w:uiPriority="69"/>
+    <w:lsdException w:name="Dark List Accent 5" w:uiPriority="70"/>
+    <w:lsdException w:name="Colorful Shading Accent 5" w:uiPriority="71"/>
+    <w:lsdException w:name="Colorful List Accent 5" w:uiPriority="72"/>
+    <w:lsdException w:name="Colorful Grid Accent 5" w:uiPriority="73"/>
+    <w:lsdException w:name="Light Shading Accent 6" w:uiPriority="60"/>
+    <w:lsdException w:name="Light List Accent 6" w:uiPriority="61"/>
+    <w:lsdException w:name="Light Grid Accent 6" w:uiPriority="62"/>
+    <w:lsdException w:name="Medium Shading 1 Accent 6" w:uiPriority="63"/>
+    <w:lsdException w:name="Medium Shading 2 Accent 6" w:uiPriority="64"/>
+    <w:lsdException w:name="Medium List 1 Accent 6" w:uiPriority="65"/>
+    <w:lsdException w:name="Medium List 2 Accent 6" w:uiPriority="66"/>
+    <w:lsdException w:name="Medium Grid 1 Accent 6" w:uiPriority="67"/>
+    <w:lsdException w:name="Medium Grid 2 Accent 6" w:uiPriority="68"/>
+    <w:lsdException w:name="Medium Grid 3 Accent 6" w:uiPriority="69"/>
+    <w:lsdException w:name="Dark List Accent 6" w:uiPriority="70"/>
+    <w:lsdException w:name="Colorful Shading Accent 6" w:uiPriority="71"/>
+    <w:lsdException w:name="Colorful List Accent 6" w:uiPriority="72"/>
+    <w:lsdException w:name="Colorful Grid Accent 6" w:uiPriority="73"/>
+    <w:lsdException w:name="Subtle Emphasis" w:uiPriority="19" w:qFormat="1"/>
+    <w:lsdException w:name="Intense Emphasis" w:uiPriority="21" w:qFormat="1"/>
+    <w:lsdException w:name="Subtle Reference" w:uiPriority="31" w:qFormat="1"/>
+    <w:lsdException w:name="Intense Reference" w:uiPriority="32" w:qFormat="1"/>
+    <w:lsdException w:name="Book Title" w:uiPriority="33" w:qFormat="1"/>
+    <w:lsdException w:name="Bibliography" w:semiHidden="1" w:uiPriority="37" w:unhideWhenUsed="1"/>
+    <w:lsdException w:name="TOC Heading" w:semiHidden="1" w:uiPriority="39" w:unhideWhenUsed="1" w:qFormat="1"/>
+    <w:lsdException w:name="Plain Table 1" w:uiPriority="41"/>
+    <w:lsdException w:name="Plain Table 2" w:uiPriority="42"/>
+    <w:lsdException w:name="Plain Table 3" w:uiPriority="43"/>
+    <w:lsdException w:name="Plain Table 4" w:uiPriority="44"/>
+    <w:lsdException w:name="Plain Table 5" w:uiPriority="45"/>
+    <w:lsdException w:name="Grid Table Light" w:uiPriority="40"/>
+    <w:lsdException w:name="Grid Table 1 Light" w:uiPriority="46"/>
+    <w:lsdException w:name="Grid Table 2" w:uiPriority="47"/>
+    <w:lsdException w:name="Grid Table 3" w:uiPriority="48"/>
+    <w:lsdException w:name="Grid Table 4" w:uiPriority="49"/>
+    <w:lsdException w:name="Grid Table 5 Dark" w:uiPriority="50"/>
+    <w:lsdException w:name="Grid Table 6 Colorful" w:uiPriority="51"/>
+    <w:lsdException w:name="Grid Table 7 Colorful" w:uiPriority="52"/>
+    <w:lsdException w:name="Grid Table 1 Light Accent 1" w:uiPriority="46"/>
+    <w:lsdException w:name="Grid Table 2 Accent 1" w:uiPriority="47"/>
+    <w:lsdException w:name="Grid Table 3 Accent 1" w:uiPriority="48"/>
+    <w:lsdException w:name="Grid Table 4 Accent 1" w:uiPriority="49"/>
+    <w:lsdException w:name="Grid Table 5 Dark Accent 1" w:uiPriority="50"/>
+    <w:lsdException w:name="Grid Table 6 Colorful Accent 1" w:uiPriority="51"/>
+    <w:lsdException w:name="Grid Table 7 Colorful Accent 1" w:uiPriority="52"/>
+    <w:lsdException w:name="Grid Table 1 Light Accent 2" w:uiPriority="46"/>
+    <w:lsdException w:name="Grid Table 2 Accent 2" w:uiPriority="47"/>
+    <w:lsdException w:name="Grid Table 3 Accent 2" w:uiPriority="48"/>
+    <w:lsdException w:name="Grid Table 4 Accent 2" w:uiPriority="49"/>
+    <w:lsdException w:name="Grid Table 5 Dark Accent 2" w:uiPriority="50"/>
+    <w:lsdException w:name="Grid Table 6 Colorful Accent 2" w:uiPriority="51"/>
+    <w:lsdException w:name="Grid Table 7 Colorful Accent 2" w:uiPriority="52"/>
+    <w:lsdException w:name="Grid Table 1 Light Accent 3" w:uiPriority="46"/>
+    <w:lsdException w:name="Grid Table 2 Accent 3" w:uiPriority="47"/>
+    <w:lsdException w:name="Grid Table 3 Accent 3" w:uiPriority="48"/>
+    <w:lsdException w:name="Grid Table 4 Accent 3" w:uiPriority="49"/>
+    <w:lsdException w:name="Grid Table 5 Dark Accent 3" w:uiPriority="50"/>
+    <w:lsdException w:name="Grid Table 6 Colorful Accent 3" w:uiPriority="51"/>
+    <w:lsdException w:name="Grid Table 7 Colorful Accent 3" w:uiPriority="52"/>
+    <w:lsdException w:name="Grid Table 1 Light Accent 4" w:uiPriority="46"/>
+    <w:lsdException w:name="Grid Table 2 Accent 4" w:uiPriority="47"/>
+    <w:lsdException w:name="Grid Table 3 Accent 4" w:uiPriority="48"/>
+    <w:lsdException w:name="Grid Table 4 Accent 4" w:uiPriority="49"/>
+    <w:lsdException w:name="Grid Table 5 Dark Accent 4" w:uiPriority="50"/>
+    <w:lsdException w:name="Grid Table 6 Colorful Accent 4" w:uiPriority="51"/>
+    <w:lsdException w:name="Grid Table 7 Colorful Accent 4" w:uiPriority="52"/>
+    <w:lsdException w:name="Grid Table 1 Light Accent 5" w:uiPriority="46"/>
+    <w:lsdException w:name="Grid Table 2 Accent 5" w:uiPriority="47"/>
+    <w:lsdException w:name="Grid Table 3 Accent 5" w:uiPriority="48"/>
+    <w:lsdException w:name="Grid Table 4 Accent 5" w:uiPriority="49"/>
+    <w:lsdException w:name="Grid Table 5 Dark Accent 5" w:uiPriority="50"/>
+    <w:lsdException w:name="Grid Table 6 Colorful Accent 5" w:uiPriority="51"/>
+    <w:lsdException w:name="Grid Table 7 Colorful Accent 5" w:uiPriority="52"/>
+    <w:lsdException w:name="Grid Table 1 Light Accent 6" w:uiPriority="46"/>
+    <w:lsdException w:name="Grid Table 2 Accent 6" w:uiPriority="47"/>
+    <w:lsdException w:name="Grid Table 3 Accent 6" w:uiPriority="48"/>
+    <w:lsdException w:name="Grid Table 4 Accent 6" w:uiPriority="49"/>
+    <w:lsdException w:name="Grid Table 5 Dark Accent 6" w:uiPriority="50"/>
+    <w:lsdException w:name="Grid Table 6 Colorful Accent 6" w:uiPriority="51"/>
+    <w:lsdException w:name="Grid Table 7 Colorful Accent 6" w:uiPriority="52"/>
+    <w:lsdException w:name="List Table 1 Light" w:uiPriority="46"/>
+    <w:lsdException w:name="List Table 2" w:uiPriority="47"/>
+    <w:lsdException w:name="List Table 3" w:uiPriority="48"/>
+    <w:lsdException w:name="List Table 4" w:uiPriority="49"/>
+    <w:lsdException w:name="List Table 5 Dark" w:uiPriority="50"/>
+    <w:lsdException w:name="List Table 6 Colorful" w:uiPriority="51"/>
+    <w:lsdException w:name="List Table 7 Colorful" w:uiPriority="52"/>
+    <w:lsdException w:name="List Table 1 Light Accent 1" w:uiPriority="46"/>
+    <w:lsdException w:name="List Table 2 Accent 1" w:uiPriority="47"/>
+    <w:lsdException w:name="List Table 3 Accent 1" w:uiPriority="48"/>
+    <w:lsdException w:name="List Table 4 Accent 1" w:uiPriority="49"/>
+    <w:lsdException w:name="List Table 5 Dark Accent 1" w:uiPriority="50"/>
+    <w:lsdException w:name="List Table 6 Colorful Accent 1" w:uiPriority="51"/>
+    <w:lsdException w:name="List Table 7 Colorful Accent 1" w:uiPriority="52"/>
+    <w:lsdException w:name="List Table 1 Light Accent 2" w:uiPriority="46"/>
+    <w:lsdException w:name="List Table 2 Accent 2" w:uiPriority="47"/>
+    <w:lsdException w:name="List Table 3 Accent 2" w:uiPriority="48"/>
+    <w:lsdException w:name="List Table 4 Accent 2" w:uiPriority="49"/>
+    <w:lsdException w:name="List Table 5 Dark Accent 2" w:uiPriority="50"/>
+    <w:lsdException w:name="List Table 6 Colorful Accent 2" w:uiPriority="51"/>
+    <w:lsdException w:name="List Table 7 Colorful Accent 2" w:uiPriority="52"/>
+    <w:lsdException w:name="List Table 1 Light Accent 3" w:uiPriority="46"/>
+    <w:lsdException w:name="List Table 2 Accent 3" w:uiPriority="47"/>
+    <w:lsdException w:name="List Table 3 Accent 3" w:uiPriority="48"/>
+    <w:lsdException w:name="List Table 4 Accent 3" w:uiPriority="49"/>
+    <w:lsdException w:name="List Table 5 Dark Accent 3" w:uiPriority="50"/>
+    <w:lsdException w:name="List Table 6 Colorful Accent 3" w:uiPriority="51"/>
+    <w:lsdException w:name="List Table 7 Colorful Accent 3" w:uiPriority="52"/>
+    <w:lsdException w:name="List Table 1 Light Accent 4" w:uiPriority="46"/>
+    <w:lsdException w:name="List Table 2 Accent 4" w:uiPriority="47"/>
+    <w:lsdException w:name="List Table 3 Accent 4" w:uiPriority="48"/>
+    <w:lsdException w:name="List Table 4 Accent 4" w:uiPriority="49"/>
+    <w:lsdException w:name="List Table 5 Dark Accent 4" w:uiPriority="50"/>
+    <w:lsdException w:name="List Table 6 Colorful Accent 4" w:uiPriority="51"/>
+    <w:lsdException w:name="List Table 7 Colorful Accent 4" w:uiPriority="52"/>
+    <w:lsdException w:name="List Table 1 Light Accent 5" w:uiPriority="46"/>
+    <w:lsdException w:name="List Table 2 Accent 5" w:uiPriority="47"/>
+    <w:lsdException w:name="List Table 3 Accent 5" w:uiPriority="48"/>
+    <w:lsdException w:name="List Table 4 Accent 5" w:uiPriority="49"/>
+    <w:lsdException w:name="List Table 5 Dark Accent 5" w:uiPriority="50"/>
+    <w:lsdException w:name="List Table 6 Colorful Accent 5" w:uiPriority="51"/>
+    <w:lsdException w:name="List Table 7 Colorful Accent 5" w:uiPriority="52"/>
+    <w:lsdException w:name="List Table 1 Light Accent 6" w:uiPriority="46"/>
+    <w:lsdException w:name="List Table 2 Accent 6" w:uiPriority="47"/>
+    <w:lsdException w:name="List Table 3 Accent 6" w:uiPriority="48"/>
+    <w:lsdException w:name="List Table 4 Accent 6" w:uiPriority="49"/>
+    <w:lsdException w:name="List Table 5 Dark Accent 6" w:uiPriority="50"/>
+    <w:lsdException w:name="List Table 6 Colorful Accent 6" w:uiPriority="51"/>
+    <w:lsdException w:name="List Table 7 Colorful Accent 6" w:uiPriority="52"/>
   </w:latentStyles>
   <w:style w:type="paragraph" w:default="1" w:styleId="Normal">
     <w:name w:val="Normal"/>
@@ -396,8 +1008,8 @@
   </w:style>
   <w:style w:type="paragraph" w:styleId="Heading1">
     <w:name w:val="heading 1"/>
-    <w:basedOn w:val="normal0"/>
-    <w:next w:val="normal0"/>
+    <w:basedOn w:val="Normal1"/>
+    <w:next w:val="Normal1"/>
     <w:rsid w:val="009B7254"/>
     <w:pPr>
       <w:keepNext/>
@@ -412,8 +1024,8 @@
   </w:style>
   <w:style w:type="paragraph" w:styleId="Heading2">
     <w:name w:val="heading 2"/>
-    <w:basedOn w:val="normal0"/>
-    <w:next w:val="normal0"/>
+    <w:basedOn w:val="Normal1"/>
+    <w:next w:val="Normal1"/>
     <w:rsid w:val="009B7254"/>
     <w:pPr>
       <w:keepNext/>
@@ -428,8 +1040,8 @@
   </w:style>
   <w:style w:type="paragraph" w:styleId="Heading3">
     <w:name w:val="heading 3"/>
-    <w:basedOn w:val="normal0"/>
-    <w:next w:val="normal0"/>
+    <w:basedOn w:val="Normal1"/>
+    <w:next w:val="Normal1"/>
     <w:rsid w:val="009B7254"/>
     <w:pPr>
       <w:keepNext/>
@@ -445,8 +1057,8 @@
   </w:style>
   <w:style w:type="paragraph" w:styleId="Heading4">
     <w:name w:val="heading 4"/>
-    <w:basedOn w:val="normal0"/>
-    <w:next w:val="normal0"/>
+    <w:basedOn w:val="Normal1"/>
+    <w:next w:val="Normal1"/>
     <w:rsid w:val="009B7254"/>
     <w:pPr>
       <w:keepNext/>
@@ -462,8 +1074,8 @@
   </w:style>
   <w:style w:type="paragraph" w:styleId="Heading5">
     <w:name w:val="heading 5"/>
-    <w:basedOn w:val="normal0"/>
-    <w:next w:val="normal0"/>
+    <w:basedOn w:val="Normal1"/>
+    <w:next w:val="Normal1"/>
     <w:rsid w:val="009B7254"/>
     <w:pPr>
       <w:keepNext/>
@@ -477,8 +1089,8 @@
   </w:style>
   <w:style w:type="paragraph" w:styleId="Heading6">
     <w:name w:val="heading 6"/>
-    <w:basedOn w:val="normal0"/>
-    <w:next w:val="normal0"/>
+    <w:basedOn w:val="Normal1"/>
+    <w:next w:val="Normal1"/>
     <w:rsid w:val="009B7254"/>
     <w:pPr>
       <w:keepNext/>
@@ -502,7 +1114,6 @@
     <w:uiPriority w:val="99"/>
     <w:semiHidden/>
     <w:unhideWhenUsed/>
-    <w:qFormat/>
     <w:tblPr>
       <w:tblInd w:w="0" w:type="dxa"/>
       <w:tblCellMar>
@@ -519,14 +1130,14 @@
     <w:semiHidden/>
     <w:unhideWhenUsed/>
   </w:style>
-  <w:style w:type="paragraph" w:customStyle="1" w:styleId="normal0">
-    <w:name w:val="normal"/>
+  <w:style w:type="paragraph" w:customStyle="1" w:styleId="Normal1">
+    <w:name w:val="Normal1"/>
     <w:rsid w:val="009B7254"/>
   </w:style>
   <w:style w:type="paragraph" w:styleId="Title">
     <w:name w:val="Title"/>
-    <w:basedOn w:val="normal0"/>
-    <w:next w:val="normal0"/>
+    <w:basedOn w:val="Normal1"/>
+    <w:next w:val="Normal1"/>
     <w:rsid w:val="009B7254"/>
     <w:pPr>
       <w:keepNext/>
@@ -540,8 +1151,8 @@
   </w:style>
   <w:style w:type="paragraph" w:styleId="Subtitle">
     <w:name w:val="Subtitle"/>
-    <w:basedOn w:val="normal0"/>
-    <w:next w:val="normal0"/>
+    <w:basedOn w:val="Normal1"/>
+    <w:next w:val="Normal1"/>
     <w:rsid w:val="009B7254"/>
     <w:pPr>
       <w:keepNext/>
@@ -875,4 +1486,16 @@
   </a:objectDefaults>
   <a:extraClrSchemeLst/>
 </a:theme>
+</file>
+
+<file path=customXml/item1.xml><?xml version="1.0" encoding="utf-8"?>
+<b:Sources xmlns:b="http://schemas.openxmlformats.org/officeDocument/2006/bibliography" xmlns="http://schemas.openxmlformats.org/officeDocument/2006/bibliography" SelectedStyle="\APASixthEditionOfficeOnline.xsl" StyleName="APA" Version="6"/>
+</file>
+
+<file path=customXml/itemProps1.xml><?xml version="1.0" encoding="utf-8"?>
+<ds:datastoreItem xmlns:ds="http://schemas.openxmlformats.org/officeDocument/2006/customXml" ds:itemID="{75A24704-AE4D-4932-88B3-88DB2D8C4B63}">
+  <ds:schemaRefs>
+    <ds:schemaRef ds:uri="http://schemas.openxmlformats.org/officeDocument/2006/bibliography"/>
+  </ds:schemaRefs>
+</ds:datastoreItem>
 </file>
</xml_diff>